<commit_message>
Made it through task 1 of Lab 2
</commit_message>
<xml_diff>
--- a/Briefs/AIGP Lab 1 Brief.docx
+++ b/Briefs/AIGP Lab 1 Brief.docx
@@ -89,7 +89,27 @@
           <w:iCs/>
           <w:szCs w:val="22"/>
         </w:rPr>
-        <w:t>NB: The tasks in this lab are similar to some of the tasks in your assignment, of course, the topics will be different. Therefore, it is a good idea to practice your skills before doing the real assignment.</w:t>
+        <w:t xml:space="preserve">NB: The tasks in this lab are </w:t>
+      </w:r>
+      <w:proofErr w:type="gramStart"/>
+      <w:r>
+        <w:rPr>
+          <w:rFonts w:ascii="Cambria" w:hAnsi="Cambria"/>
+          <w:i/>
+          <w:iCs/>
+          <w:szCs w:val="22"/>
+        </w:rPr>
+        <w:t>similar to</w:t>
+      </w:r>
+      <w:proofErr w:type="gramEnd"/>
+      <w:r>
+        <w:rPr>
+          <w:rFonts w:ascii="Cambria" w:hAnsi="Cambria"/>
+          <w:i/>
+          <w:iCs/>
+          <w:szCs w:val="22"/>
+        </w:rPr>
+        <w:t xml:space="preserve"> some of the tasks in your assignment, of course, the topics will be different. Therefore, it is a good idea to practice your skills before doing the real assignment.</w:t>
       </w:r>
     </w:p>
     <w:p>
@@ -225,7 +245,23 @@
           <w:rFonts w:ascii="Cambria" w:hAnsi="Cambria"/>
           <w:szCs w:val="22"/>
         </w:rPr>
-        <w:t xml:space="preserve"> Therefore, before we move to actually write any code, there are some exercises to be done.</w:t>
+        <w:t xml:space="preserve"> Therefore, before we move to </w:t>
+      </w:r>
+      <w:proofErr w:type="gramStart"/>
+      <w:r>
+        <w:rPr>
+          <w:rFonts w:ascii="Cambria" w:hAnsi="Cambria"/>
+          <w:szCs w:val="22"/>
+        </w:rPr>
+        <w:t>actually write</w:t>
+      </w:r>
+      <w:proofErr w:type="gramEnd"/>
+      <w:r>
+        <w:rPr>
+          <w:rFonts w:ascii="Cambria" w:hAnsi="Cambria"/>
+          <w:szCs w:val="22"/>
+        </w:rPr>
+        <w:t xml:space="preserve"> any code, there are some exercises to be done.</w:t>
       </w:r>
     </w:p>
     <w:p>

</xml_diff>